<commit_message>
raw data cleaned and exported into csv's
</commit_message>
<xml_diff>
--- a/Task 1/TaskOne Example Answer - Data Quality Assessment Report.docx
+++ b/Task 1/TaskOne Example Answer - Data Quality Assessment Report.docx
@@ -21,7 +21,7 @@
     <w:p>
       <w:r>
         <w:pict w14:anchorId="7341DE6D">
-          <v:rect id="_x0000_i1064" style="width:0;height:0" o:hralign="center" o:hrstd="t" o:hr="t" fillcolor="#a0a0a0" stroked="f"/>
+          <v:rect id="_x0000_i1025" style="width:0;height:0" o:hralign="center" o:hrstd="t" o:hr="t" fillcolor="#a0a0a0" stroked="f"/>
         </w:pict>
       </w:r>
     </w:p>
@@ -624,7 +624,13 @@
         <w:t>Recommendation</w:t>
       </w:r>
       <w:r>
-        <w:t>: Enforce a drop-down list for the user entering the data rather than a free text field. In order to construct meaningful variables for the model, the data has been cleaned to avoid multiple representations of the same value. Additionally, gender records where ‘U’ have been replaced based on the distribution from the training dataset.</w:t>
+        <w:t xml:space="preserve">: Enforce a drop-down list for the user entering the data rather than a free text field. </w:t>
+      </w:r>
+      <w:r>
+        <w:t>To</w:t>
+      </w:r>
+      <w:r>
+        <w:t xml:space="preserve"> construct meaningful variables for the model, the data has been cleaned to avoid multiple representations of the same value. Additionally, gender records where ‘U’ have been replaced based on the distribution from the training dataset.</w:t>
       </w:r>
       <w:r>
         <w:br/>
@@ -701,7 +707,7 @@
         <w:t xml:space="preserve">Moving forward, the team will continue with the data cleaning, </w:t>
       </w:r>
       <w:r>
-        <w:t>standardization</w:t>
+        <w:t>standardization,</w:t>
       </w:r>
       <w:r>
         <w:t xml:space="preserve"> and transformation process for the purpose of model analysis. Questions will be raised along the way and assumptions documented. After we have completed this, it would be great to spend some time with your data SME to ensure that all assumptions are aligned with Sprocket Central’s understanding. </w:t>
@@ -719,7 +725,7 @@
     <w:p>
       <w:r>
         <w:pict w14:anchorId="40FF0158">
-          <v:rect id="_x0000_i1073" style="width:0;height:0" o:hralign="center" o:hrstd="t" o:hr="t" fillcolor="#a0a0a0" stroked="f"/>
+          <v:rect id="_x0000_i1026" style="width:0;height:0" o:hralign="center" o:hrstd="t" o:hr="t" fillcolor="#a0a0a0" stroked="f"/>
         </w:pict>
       </w:r>
     </w:p>

</xml_diff>